<commit_message>
Update: structure and mass
</commit_message>
<xml_diff>
--- a/report.docx
+++ b/report.docx
@@ -174,6 +174,7 @@
                 <w:lang w:val="en-US"/>
               </w:rPr>
             </w:pPr>
+            <w:proofErr w:type="spellStart"/>
             <w:r>
               <w:rPr>
                 <w:rFonts w:ascii="NewsGotT" w:hAnsi="NewsGotT"/>
@@ -184,7 +185,72 @@
                 <w:sz w:val="34"/>
                 <w:lang w:val="en-US"/>
               </w:rPr>
-              <w:t>Acelerómetro Capacitivo para acionamento de um airbag</w:t>
+              <w:t>Acelerómetro</w:t>
+            </w:r>
+            <w:proofErr w:type="spellEnd"/>
+            <w:r>
+              <w:rPr>
+                <w:rFonts w:ascii="NewsGotT" w:hAnsi="NewsGotT"/>
+                <w:b/>
+                <w:i/>
+                <w:iCs/>
+                <w:color w:val="97999B"/>
+                <w:sz w:val="34"/>
+                <w:lang w:val="en-US"/>
+              </w:rPr>
+              <w:t xml:space="preserve"> </w:t>
+            </w:r>
+            <w:proofErr w:type="spellStart"/>
+            <w:r>
+              <w:rPr>
+                <w:rFonts w:ascii="NewsGotT" w:hAnsi="NewsGotT"/>
+                <w:b/>
+                <w:i/>
+                <w:iCs/>
+                <w:color w:val="97999B"/>
+                <w:sz w:val="34"/>
+                <w:lang w:val="en-US"/>
+              </w:rPr>
+              <w:t>Capacitivo</w:t>
+            </w:r>
+            <w:proofErr w:type="spellEnd"/>
+            <w:r>
+              <w:rPr>
+                <w:rFonts w:ascii="NewsGotT" w:hAnsi="NewsGotT"/>
+                <w:b/>
+                <w:i/>
+                <w:iCs/>
+                <w:color w:val="97999B"/>
+                <w:sz w:val="34"/>
+                <w:lang w:val="en-US"/>
+              </w:rPr>
+              <w:t xml:space="preserve"> para </w:t>
+            </w:r>
+            <w:proofErr w:type="spellStart"/>
+            <w:r>
+              <w:rPr>
+                <w:rFonts w:ascii="NewsGotT" w:hAnsi="NewsGotT"/>
+                <w:b/>
+                <w:i/>
+                <w:iCs/>
+                <w:color w:val="97999B"/>
+                <w:sz w:val="34"/>
+                <w:lang w:val="en-US"/>
+              </w:rPr>
+              <w:t>acionamento</w:t>
+            </w:r>
+            <w:proofErr w:type="spellEnd"/>
+            <w:r>
+              <w:rPr>
+                <w:rFonts w:ascii="NewsGotT" w:hAnsi="NewsGotT"/>
+                <w:b/>
+                <w:i/>
+                <w:iCs/>
+                <w:color w:val="97999B"/>
+                <w:sz w:val="34"/>
+                <w:lang w:val="en-US"/>
+              </w:rPr>
+              <w:t xml:space="preserve"> de um airbag</w:t>
             </w:r>
           </w:p>
           <w:p>
@@ -231,14 +297,34 @@
                 <w:sz w:val="28"/>
               </w:rPr>
             </w:pPr>
+            <w:proofErr w:type="spellStart"/>
             <w:r>
               <w:rPr>
                 <w:rFonts w:ascii="NewsGotT" w:hAnsi="NewsGotT"/>
                 <w:color w:val="97999B"/>
                 <w:sz w:val="28"/>
               </w:rPr>
-              <w:t>Microsensores e Microatuadores</w:t>
+              <w:t>Microsensores</w:t>
             </w:r>
+            <w:proofErr w:type="spellEnd"/>
+            <w:r>
+              <w:rPr>
+                <w:rFonts w:ascii="NewsGotT" w:hAnsi="NewsGotT"/>
+                <w:color w:val="97999B"/>
+                <w:sz w:val="28"/>
+              </w:rPr>
+              <w:t xml:space="preserve"> e </w:t>
+            </w:r>
+            <w:proofErr w:type="spellStart"/>
+            <w:r>
+              <w:rPr>
+                <w:rFonts w:ascii="NewsGotT" w:hAnsi="NewsGotT"/>
+                <w:color w:val="97999B"/>
+                <w:sz w:val="28"/>
+              </w:rPr>
+              <w:t>Microatuadores</w:t>
+            </w:r>
+            <w:proofErr w:type="spellEnd"/>
           </w:p>
           <w:p>
             <w:pPr>
@@ -1883,7 +1969,23 @@
           <w:b/>
           <w:bCs/>
         </w:rPr>
-        <w:t>Amplitude dos estímulos (pressão, tensão elétrica, etc)?</w:t>
+        <w:t xml:space="preserve">Amplitude dos estímulos (pressão, tensão elétrica, </w:t>
+      </w:r>
+      <w:proofErr w:type="spellStart"/>
+      <w:r>
+        <w:rPr>
+          <w:b/>
+          <w:bCs/>
+        </w:rPr>
+        <w:t>etc</w:t>
+      </w:r>
+      <w:proofErr w:type="spellEnd"/>
+      <w:r>
+        <w:rPr>
+          <w:b/>
+          <w:bCs/>
+        </w:rPr>
+        <w:t>)?</w:t>
       </w:r>
       <w:r>
         <w:rPr>
@@ -2209,12 +2311,14 @@
           <w:bCs/>
         </w:rPr>
       </w:pPr>
+      <w:proofErr w:type="spellStart"/>
       <w:r>
         <w:t>P</w:t>
       </w:r>
       <w:r>
         <w:t>olissilício</w:t>
       </w:r>
+      <w:proofErr w:type="spellEnd"/>
       <w:r>
         <w:t>. O Silício policristalino é um material que possui cristais de silício desalinhados, fazendo deste material um bom condutor, podendo, por isso, ser usado em condensadores.</w:t>
       </w:r>
@@ -2267,7 +2371,25 @@
           <w:bCs/>
           <w:strike/>
         </w:rPr>
-        <w:t>Outras Restrições (Temperatura, pressão, etc)?</w:t>
+        <w:t xml:space="preserve">Outras Restrições (Temperatura, pressão, </w:t>
+      </w:r>
+      <w:proofErr w:type="spellStart"/>
+      <w:r>
+        <w:rPr>
+          <w:b/>
+          <w:bCs/>
+          <w:strike/>
+        </w:rPr>
+        <w:t>etc</w:t>
+      </w:r>
+      <w:proofErr w:type="spellEnd"/>
+      <w:r>
+        <w:rPr>
+          <w:b/>
+          <w:bCs/>
+          <w:strike/>
+        </w:rPr>
+        <w:t>)?</w:t>
       </w:r>
     </w:p>
     <w:p>
@@ -2282,7 +2404,49 @@
         <w:rPr>
           <w:strike/>
         </w:rPr>
-        <w:t>Dependendo da orientação do sensor, a gravidade poderá alterar o deslocamento da massa. Este sensor é apenas dimensionado para medir acelerações no eixo dos xx ou dos yy, pois, no seu dimensionamento, que não foi considerada a força da gravidade. Portanto, se este sensor for orientado no eixo dos zz, a força da gravidade irá afetar a medição do sensor.</w:t>
+        <w:t xml:space="preserve">Dependendo da orientação do sensor, a gravidade poderá alterar o deslocamento da massa. Este sensor é apenas dimensionado para medir acelerações no eixo dos </w:t>
+      </w:r>
+      <w:proofErr w:type="spellStart"/>
+      <w:r>
+        <w:rPr>
+          <w:strike/>
+        </w:rPr>
+        <w:t>xx</w:t>
+      </w:r>
+      <w:proofErr w:type="spellEnd"/>
+      <w:r>
+        <w:rPr>
+          <w:strike/>
+        </w:rPr>
+        <w:t xml:space="preserve"> ou dos </w:t>
+      </w:r>
+      <w:proofErr w:type="spellStart"/>
+      <w:r>
+        <w:rPr>
+          <w:strike/>
+        </w:rPr>
+        <w:t>yy</w:t>
+      </w:r>
+      <w:proofErr w:type="spellEnd"/>
+      <w:r>
+        <w:rPr>
+          <w:strike/>
+        </w:rPr>
+        <w:t xml:space="preserve">, pois, no seu dimensionamento, que não foi considerada a força da gravidade. Portanto, se este sensor for orientado no eixo dos </w:t>
+      </w:r>
+      <w:proofErr w:type="spellStart"/>
+      <w:r>
+        <w:rPr>
+          <w:strike/>
+        </w:rPr>
+        <w:t>zz</w:t>
+      </w:r>
+      <w:proofErr w:type="spellEnd"/>
+      <w:r>
+        <w:rPr>
+          <w:strike/>
+        </w:rPr>
+        <w:t>, a força da gravidade irá afetar a medição do sensor.</w:t>
       </w:r>
     </w:p>
     <w:p>
@@ -2324,6 +2488,7 @@
           <w:b/>
           <w:bCs/>
         </w:rPr>
+        <w:lastRenderedPageBreak/>
         <w:t>Que variáveis interessam simular?</w:t>
       </w:r>
     </w:p>
@@ -2337,7 +2502,6 @@
         </w:rPr>
       </w:pPr>
       <w:r>
-        <w:lastRenderedPageBreak/>
         <w:t>Deslocamento da massa móvel e Capacidade.</w:t>
       </w:r>
     </w:p>
@@ -2447,7 +2611,77 @@
         <w:rPr>
           <w:lang w:val="fr-BE"/>
         </w:rPr>
-        <w:t xml:space="preserve">The gap between two parallel beams is </w:t>
+        <w:t xml:space="preserve">The gap </w:t>
+      </w:r>
+      <w:proofErr w:type="spellStart"/>
+      <w:r>
+        <w:rPr>
+          <w:lang w:val="fr-BE"/>
+        </w:rPr>
+        <w:t>between</w:t>
+      </w:r>
+      <w:proofErr w:type="spellEnd"/>
+      <w:r>
+        <w:rPr>
+          <w:lang w:val="fr-BE"/>
+        </w:rPr>
+        <w:t xml:space="preserve"> </w:t>
+      </w:r>
+      <w:proofErr w:type="spellStart"/>
+      <w:r>
+        <w:rPr>
+          <w:lang w:val="fr-BE"/>
+        </w:rPr>
+        <w:t>two</w:t>
+      </w:r>
+      <w:proofErr w:type="spellEnd"/>
+      <w:r>
+        <w:rPr>
+          <w:lang w:val="fr-BE"/>
+        </w:rPr>
+        <w:t xml:space="preserve"> </w:t>
+      </w:r>
+      <w:proofErr w:type="spellStart"/>
+      <w:r>
+        <w:rPr>
+          <w:lang w:val="fr-BE"/>
+        </w:rPr>
+        <w:t>parallel</w:t>
+      </w:r>
+      <w:proofErr w:type="spellEnd"/>
+      <w:r>
+        <w:rPr>
+          <w:lang w:val="fr-BE"/>
+        </w:rPr>
+        <w:t xml:space="preserve"> </w:t>
+      </w:r>
+      <w:proofErr w:type="spellStart"/>
+      <w:r>
+        <w:rPr>
+          <w:lang w:val="fr-BE"/>
+        </w:rPr>
+        <w:t>beams</w:t>
+      </w:r>
+      <w:proofErr w:type="spellEnd"/>
+      <w:r>
+        <w:rPr>
+          <w:lang w:val="fr-BE"/>
+        </w:rPr>
+        <w:t xml:space="preserve"> </w:t>
+      </w:r>
+      <w:proofErr w:type="spellStart"/>
+      <w:r>
+        <w:rPr>
+          <w:lang w:val="fr-BE"/>
+        </w:rPr>
+        <w:t>is</w:t>
+      </w:r>
+      <w:proofErr w:type="spellEnd"/>
+      <w:r>
+        <w:rPr>
+          <w:lang w:val="fr-BE"/>
+        </w:rPr>
+        <w:t xml:space="preserve"> </w:t>
       </w:r>
       <w:r>
         <w:rPr>
@@ -2455,13 +2689,109 @@
           <w:bCs/>
           <w:lang w:val="fr-BE"/>
         </w:rPr>
-        <w:t>more than three times the maximum displacement of structure</w:t>
-      </w:r>
-      <w:r>
-        <w:rPr>
-          <w:lang w:val="fr-BE"/>
-        </w:rPr>
-        <w:t xml:space="preserve"> to accommodate mechanical force, electrical force and thermal expansion.</w:t>
+        <w:t xml:space="preserve">more </w:t>
+      </w:r>
+      <w:proofErr w:type="spellStart"/>
+      <w:r>
+        <w:rPr>
+          <w:b/>
+          <w:bCs/>
+          <w:lang w:val="fr-BE"/>
+        </w:rPr>
+        <w:t>than</w:t>
+      </w:r>
+      <w:proofErr w:type="spellEnd"/>
+      <w:r>
+        <w:rPr>
+          <w:b/>
+          <w:bCs/>
+          <w:lang w:val="fr-BE"/>
+        </w:rPr>
+        <w:t xml:space="preserve"> </w:t>
+      </w:r>
+      <w:proofErr w:type="spellStart"/>
+      <w:r>
+        <w:rPr>
+          <w:b/>
+          <w:bCs/>
+          <w:lang w:val="fr-BE"/>
+        </w:rPr>
+        <w:t>three</w:t>
+      </w:r>
+      <w:proofErr w:type="spellEnd"/>
+      <w:r>
+        <w:rPr>
+          <w:b/>
+          <w:bCs/>
+          <w:lang w:val="fr-BE"/>
+        </w:rPr>
+        <w:t xml:space="preserve"> times the maximum </w:t>
+      </w:r>
+      <w:proofErr w:type="spellStart"/>
+      <w:r>
+        <w:rPr>
+          <w:b/>
+          <w:bCs/>
+          <w:lang w:val="fr-BE"/>
+        </w:rPr>
+        <w:t>displacement</w:t>
+      </w:r>
+      <w:proofErr w:type="spellEnd"/>
+      <w:r>
+        <w:rPr>
+          <w:b/>
+          <w:bCs/>
+          <w:lang w:val="fr-BE"/>
+        </w:rPr>
+        <w:t xml:space="preserve"> of structure</w:t>
+      </w:r>
+      <w:r>
+        <w:rPr>
+          <w:lang w:val="fr-BE"/>
+        </w:rPr>
+        <w:t xml:space="preserve"> to </w:t>
+      </w:r>
+      <w:proofErr w:type="spellStart"/>
+      <w:r>
+        <w:rPr>
+          <w:lang w:val="fr-BE"/>
+        </w:rPr>
+        <w:t>accommodate</w:t>
+      </w:r>
+      <w:proofErr w:type="spellEnd"/>
+      <w:r>
+        <w:rPr>
+          <w:lang w:val="fr-BE"/>
+        </w:rPr>
+        <w:t xml:space="preserve"> </w:t>
+      </w:r>
+      <w:proofErr w:type="spellStart"/>
+      <w:r>
+        <w:rPr>
+          <w:lang w:val="fr-BE"/>
+        </w:rPr>
+        <w:t>mechanical</w:t>
+      </w:r>
+      <w:proofErr w:type="spellEnd"/>
+      <w:r>
+        <w:rPr>
+          <w:lang w:val="fr-BE"/>
+        </w:rPr>
+        <w:t xml:space="preserve"> force, </w:t>
+      </w:r>
+      <w:proofErr w:type="spellStart"/>
+      <w:r>
+        <w:rPr>
+          <w:lang w:val="fr-BE"/>
+        </w:rPr>
+        <w:t>electrical</w:t>
+      </w:r>
+      <w:proofErr w:type="spellEnd"/>
+      <w:r>
+        <w:rPr>
+          <w:lang w:val="fr-BE"/>
+        </w:rPr>
+        <w:t xml:space="preserve"> force and thermal expansion.</w:t>
       </w:r>
     </w:p>
     <w:p>
@@ -2470,6 +2800,9 @@
         <w:jc w:val="center"/>
       </w:pPr>
       <w:r>
+        <w:rPr>
+          <w:noProof/>
+        </w:rPr>
         <w:drawing>
           <wp:inline distT="0" distB="0" distL="0" distR="0" wp14:anchorId="6C670E4A" wp14:editId="2A16DC3A">
             <wp:extent cx="3922385" cy="1852874"/>
@@ -2962,8 +3295,13 @@
       <w:pPr>
         <w:pStyle w:val="PhDCorpo"/>
       </w:pPr>
-      <w:r>
-        <w:t>where,</w:t>
+      <w:proofErr w:type="spellStart"/>
+      <w:r>
+        <w:t>where</w:t>
+      </w:r>
+      <w:proofErr w:type="spellEnd"/>
+      <w:r>
+        <w:t>,</w:t>
       </w:r>
     </w:p>
     <w:p>
@@ -2975,8 +3313,45 @@
         </w:numPr>
       </w:pPr>
       <w:r>
-        <w:t>k is the mechanical spring stiffness</w:t>
-      </w:r>
+        <w:t xml:space="preserve">k </w:t>
+      </w:r>
+      <w:proofErr w:type="spellStart"/>
+      <w:r>
+        <w:t>is</w:t>
+      </w:r>
+      <w:proofErr w:type="spellEnd"/>
+      <w:r>
+        <w:t xml:space="preserve"> </w:t>
+      </w:r>
+      <w:proofErr w:type="spellStart"/>
+      <w:r>
+        <w:t>the</w:t>
+      </w:r>
+      <w:proofErr w:type="spellEnd"/>
+      <w:r>
+        <w:t xml:space="preserve"> </w:t>
+      </w:r>
+      <w:proofErr w:type="spellStart"/>
+      <w:r>
+        <w:t>mechanical</w:t>
+      </w:r>
+      <w:proofErr w:type="spellEnd"/>
+      <w:r>
+        <w:t xml:space="preserve"> </w:t>
+      </w:r>
+      <w:proofErr w:type="spellStart"/>
+      <w:r>
+        <w:t>spring</w:t>
+      </w:r>
+      <w:proofErr w:type="spellEnd"/>
+      <w:r>
+        <w:t xml:space="preserve"> </w:t>
+      </w:r>
+      <w:proofErr w:type="spellStart"/>
+      <w:r>
+        <w:t>stiffness</w:t>
+      </w:r>
+      <w:proofErr w:type="spellEnd"/>
     </w:p>
     <w:p>
       <w:pPr>
@@ -2994,8 +3369,29 @@
         <w:t>E</w:t>
       </w:r>
       <w:r>
-        <w:t xml:space="preserve"> is Young’s modulus</w:t>
-      </w:r>
+        <w:t xml:space="preserve"> </w:t>
+      </w:r>
+      <w:proofErr w:type="spellStart"/>
+      <w:r>
+        <w:t>is</w:t>
+      </w:r>
+      <w:proofErr w:type="spellEnd"/>
+      <w:r>
+        <w:t xml:space="preserve"> </w:t>
+      </w:r>
+      <w:proofErr w:type="spellStart"/>
+      <w:r>
+        <w:t>Young’s</w:t>
+      </w:r>
+      <w:proofErr w:type="spellEnd"/>
+      <w:r>
+        <w:t xml:space="preserve"> </w:t>
+      </w:r>
+      <w:proofErr w:type="spellStart"/>
+      <w:r>
+        <w:t>modulus</w:t>
+      </w:r>
+      <w:proofErr w:type="spellEnd"/>
     </w:p>
     <w:p>
       <w:pPr>
@@ -3008,6 +3404,8 @@
           <w:lang w:val="fr-BE"/>
         </w:rPr>
       </w:pPr>
+      <w:proofErr w:type="spellStart"/>
+      <w:proofErr w:type="gramStart"/>
       <w:r>
         <w:rPr>
           <w:i/>
@@ -3025,12 +3423,50 @@
         </w:rPr>
         <w:t>s</w:t>
       </w:r>
-      <w:r>
-        <w:rPr>
-          <w:lang w:val="fr-BE"/>
-        </w:rPr>
-        <w:t xml:space="preserve"> is the width of beam</w:t>
-      </w:r>
+      <w:proofErr w:type="spellEnd"/>
+      <w:proofErr w:type="gramEnd"/>
+      <w:r>
+        <w:rPr>
+          <w:lang w:val="fr-BE"/>
+        </w:rPr>
+        <w:t xml:space="preserve"> </w:t>
+      </w:r>
+      <w:proofErr w:type="spellStart"/>
+      <w:r>
+        <w:rPr>
+          <w:lang w:val="fr-BE"/>
+        </w:rPr>
+        <w:t>is</w:t>
+      </w:r>
+      <w:proofErr w:type="spellEnd"/>
+      <w:r>
+        <w:rPr>
+          <w:lang w:val="fr-BE"/>
+        </w:rPr>
+        <w:t xml:space="preserve"> the </w:t>
+      </w:r>
+      <w:proofErr w:type="spellStart"/>
+      <w:r>
+        <w:rPr>
+          <w:lang w:val="fr-BE"/>
+        </w:rPr>
+        <w:t>width</w:t>
+      </w:r>
+      <w:proofErr w:type="spellEnd"/>
+      <w:r>
+        <w:rPr>
+          <w:lang w:val="fr-BE"/>
+        </w:rPr>
+        <w:t xml:space="preserve"> of </w:t>
+      </w:r>
+      <w:proofErr w:type="spellStart"/>
+      <w:r>
+        <w:rPr>
+          <w:lang w:val="fr-BE"/>
+        </w:rPr>
+        <w:t>beam</w:t>
+      </w:r>
+      <w:proofErr w:type="spellEnd"/>
     </w:p>
     <w:p>
       <w:pPr>
@@ -3083,8 +3519,30 @@
         <w:rPr>
           <w:lang w:val="fr-BE"/>
         </w:rPr>
-        <w:t xml:space="preserve"> are the lengths of beam</w:t>
-      </w:r>
+        <w:t xml:space="preserve"> are the </w:t>
+      </w:r>
+      <w:proofErr w:type="spellStart"/>
+      <w:r>
+        <w:rPr>
+          <w:lang w:val="fr-BE"/>
+        </w:rPr>
+        <w:t>lengths</w:t>
+      </w:r>
+      <w:proofErr w:type="spellEnd"/>
+      <w:r>
+        <w:rPr>
+          <w:lang w:val="fr-BE"/>
+        </w:rPr>
+        <w:t xml:space="preserve"> of </w:t>
+      </w:r>
+      <w:proofErr w:type="spellStart"/>
+      <w:r>
+        <w:rPr>
+          <w:lang w:val="fr-BE"/>
+        </w:rPr>
+        <w:t>beam</w:t>
+      </w:r>
+      <w:proofErr w:type="spellEnd"/>
     </w:p>
     <w:p>
       <w:pPr>
@@ -3102,7 +3560,31 @@
         <w:t>t</w:t>
       </w:r>
       <w:r>
-        <w:t xml:space="preserve"> is the thickness.</w:t>
+        <w:t xml:space="preserve"> </w:t>
+      </w:r>
+      <w:proofErr w:type="spellStart"/>
+      <w:r>
+        <w:t>is</w:t>
+      </w:r>
+      <w:proofErr w:type="spellEnd"/>
+      <w:r>
+        <w:t xml:space="preserve"> </w:t>
+      </w:r>
+      <w:proofErr w:type="spellStart"/>
+      <w:r>
+        <w:t>the</w:t>
+      </w:r>
+      <w:proofErr w:type="spellEnd"/>
+      <w:r>
+        <w:t xml:space="preserve"> </w:t>
+      </w:r>
+      <w:proofErr w:type="spellStart"/>
+      <w:r>
+        <w:t>thickness</w:t>
+      </w:r>
+      <w:proofErr w:type="spellEnd"/>
+      <w:r>
+        <w:t>.</w:t>
       </w:r>
     </w:p>
     <w:p>
@@ -3112,9 +3594,38 @@
           <w:lang w:val="fr-BE"/>
         </w:rPr>
       </w:pPr>
+      <w:proofErr w:type="spellStart"/>
       <w:r>
         <w:lastRenderedPageBreak/>
-        <w:t xml:space="preserve">Here, we have kept </w:t>
+        <w:t>Here</w:t>
+      </w:r>
+      <w:proofErr w:type="spellEnd"/>
+      <w:r>
+        <w:t xml:space="preserve">, </w:t>
+      </w:r>
+      <w:proofErr w:type="spellStart"/>
+      <w:r>
+        <w:t>we</w:t>
+      </w:r>
+      <w:proofErr w:type="spellEnd"/>
+      <w:r>
+        <w:t xml:space="preserve"> </w:t>
+      </w:r>
+      <w:proofErr w:type="spellStart"/>
+      <w:r>
+        <w:t>have</w:t>
+      </w:r>
+      <w:proofErr w:type="spellEnd"/>
+      <w:r>
+        <w:t xml:space="preserve"> </w:t>
+      </w:r>
+      <w:proofErr w:type="spellStart"/>
+      <w:r>
+        <w:t>kept</w:t>
+      </w:r>
+      <w:proofErr w:type="spellEnd"/>
+      <w:r>
+        <w:t xml:space="preserve"> </w:t>
       </w:r>
       <w:r>
         <w:rPr>
@@ -3172,6 +3683,7 @@
         </w:rPr>
         <w:t> </w:t>
       </w:r>
+      <w:proofErr w:type="spellStart"/>
       <w:r>
         <w:rPr>
           <w:i/>
@@ -3187,14 +3699,193 @@
         </w:rPr>
         <w:t>s</w:t>
       </w:r>
-      <w:r>
-        <w:t xml:space="preserve"> to calculate spring constant. </w:t>
-      </w:r>
-      <w:r>
-        <w:rPr>
-          <w:lang w:val="fr-BE"/>
-        </w:rPr>
-        <w:t>The dimensions of the anchor and the small beam joining the two longer beams do not affect the value of spring constant significantly and are considered as nearly rigid.</w:t>
+      <w:proofErr w:type="spellEnd"/>
+      <w:r>
+        <w:t xml:space="preserve"> to </w:t>
+      </w:r>
+      <w:proofErr w:type="spellStart"/>
+      <w:r>
+        <w:t>calculate</w:t>
+      </w:r>
+      <w:proofErr w:type="spellEnd"/>
+      <w:r>
+        <w:t xml:space="preserve"> </w:t>
+      </w:r>
+      <w:proofErr w:type="spellStart"/>
+      <w:r>
+        <w:t>spring</w:t>
+      </w:r>
+      <w:proofErr w:type="spellEnd"/>
+      <w:r>
+        <w:t xml:space="preserve"> </w:t>
+      </w:r>
+      <w:proofErr w:type="spellStart"/>
+      <w:r>
+        <w:t>constant</w:t>
+      </w:r>
+      <w:proofErr w:type="spellEnd"/>
+      <w:r>
+        <w:t xml:space="preserve">. </w:t>
+      </w:r>
+      <w:r>
+        <w:rPr>
+          <w:lang w:val="fr-BE"/>
+        </w:rPr>
+        <w:t xml:space="preserve">The dimensions of the </w:t>
+      </w:r>
+      <w:proofErr w:type="spellStart"/>
+      <w:r>
+        <w:rPr>
+          <w:lang w:val="fr-BE"/>
+        </w:rPr>
+        <w:t>anchor</w:t>
+      </w:r>
+      <w:proofErr w:type="spellEnd"/>
+      <w:r>
+        <w:rPr>
+          <w:lang w:val="fr-BE"/>
+        </w:rPr>
+        <w:t xml:space="preserve"> and the </w:t>
+      </w:r>
+      <w:proofErr w:type="spellStart"/>
+      <w:r>
+        <w:rPr>
+          <w:lang w:val="fr-BE"/>
+        </w:rPr>
+        <w:t>small</w:t>
+      </w:r>
+      <w:proofErr w:type="spellEnd"/>
+      <w:r>
+        <w:rPr>
+          <w:lang w:val="fr-BE"/>
+        </w:rPr>
+        <w:t xml:space="preserve"> </w:t>
+      </w:r>
+      <w:proofErr w:type="spellStart"/>
+      <w:r>
+        <w:rPr>
+          <w:lang w:val="fr-BE"/>
+        </w:rPr>
+        <w:t>beam</w:t>
+      </w:r>
+      <w:proofErr w:type="spellEnd"/>
+      <w:r>
+        <w:rPr>
+          <w:lang w:val="fr-BE"/>
+        </w:rPr>
+        <w:t xml:space="preserve"> </w:t>
+      </w:r>
+      <w:proofErr w:type="spellStart"/>
+      <w:r>
+        <w:rPr>
+          <w:lang w:val="fr-BE"/>
+        </w:rPr>
+        <w:t>joining</w:t>
+      </w:r>
+      <w:proofErr w:type="spellEnd"/>
+      <w:r>
+        <w:rPr>
+          <w:lang w:val="fr-BE"/>
+        </w:rPr>
+        <w:t xml:space="preserve"> the </w:t>
+      </w:r>
+      <w:proofErr w:type="spellStart"/>
+      <w:r>
+        <w:rPr>
+          <w:lang w:val="fr-BE"/>
+        </w:rPr>
+        <w:t>two</w:t>
+      </w:r>
+      <w:proofErr w:type="spellEnd"/>
+      <w:r>
+        <w:rPr>
+          <w:lang w:val="fr-BE"/>
+        </w:rPr>
+        <w:t xml:space="preserve"> longer </w:t>
+      </w:r>
+      <w:proofErr w:type="spellStart"/>
+      <w:r>
+        <w:rPr>
+          <w:lang w:val="fr-BE"/>
+        </w:rPr>
+        <w:t>beams</w:t>
+      </w:r>
+      <w:proofErr w:type="spellEnd"/>
+      <w:r>
+        <w:rPr>
+          <w:lang w:val="fr-BE"/>
+        </w:rPr>
+        <w:t xml:space="preserve"> do not affect the value of </w:t>
+      </w:r>
+      <w:proofErr w:type="spellStart"/>
+      <w:r>
+        <w:rPr>
+          <w:lang w:val="fr-BE"/>
+        </w:rPr>
+        <w:t>spring</w:t>
+      </w:r>
+      <w:proofErr w:type="spellEnd"/>
+      <w:r>
+        <w:rPr>
+          <w:lang w:val="fr-BE"/>
+        </w:rPr>
+        <w:t xml:space="preserve"> constant </w:t>
+      </w:r>
+      <w:proofErr w:type="spellStart"/>
+      <w:r>
+        <w:rPr>
+          <w:lang w:val="fr-BE"/>
+        </w:rPr>
+        <w:t>significantly</w:t>
+      </w:r>
+      <w:proofErr w:type="spellEnd"/>
+      <w:r>
+        <w:rPr>
+          <w:lang w:val="fr-BE"/>
+        </w:rPr>
+        <w:t xml:space="preserve"> and are </w:t>
+      </w:r>
+      <w:proofErr w:type="spellStart"/>
+      <w:r>
+        <w:rPr>
+          <w:lang w:val="fr-BE"/>
+        </w:rPr>
+        <w:t>considered</w:t>
+      </w:r>
+      <w:proofErr w:type="spellEnd"/>
+      <w:r>
+        <w:rPr>
+          <w:lang w:val="fr-BE"/>
+        </w:rPr>
+        <w:t xml:space="preserve"> as </w:t>
+      </w:r>
+      <w:proofErr w:type="spellStart"/>
+      <w:r>
+        <w:rPr>
+          <w:lang w:val="fr-BE"/>
+        </w:rPr>
+        <w:t>nearly</w:t>
+      </w:r>
+      <w:proofErr w:type="spellEnd"/>
+      <w:r>
+        <w:rPr>
+          <w:lang w:val="fr-BE"/>
+        </w:rPr>
+        <w:t xml:space="preserve"> </w:t>
+      </w:r>
+      <w:proofErr w:type="spellStart"/>
+      <w:r>
+        <w:rPr>
+          <w:lang w:val="fr-BE"/>
+        </w:rPr>
+        <w:t>rigid</w:t>
+      </w:r>
+      <w:proofErr w:type="spellEnd"/>
+      <w:r>
+        <w:rPr>
+          <w:lang w:val="fr-BE"/>
+        </w:rPr>
+        <w:t>.</w:t>
       </w:r>
     </w:p>
     <w:p>
@@ -3226,7 +3917,161 @@
         <w:rPr>
           <w:lang w:val="fr-BE"/>
         </w:rPr>
-        <w:t>The total noise contributed by the two major sources of noise; electrical noise equivalent acceleration (ENEA) and mechanical noise equivalent acceleration (MNEA) is given by:</w:t>
+        <w:t xml:space="preserve">The total noise </w:t>
+      </w:r>
+      <w:proofErr w:type="spellStart"/>
+      <w:r>
+        <w:rPr>
+          <w:lang w:val="fr-BE"/>
+        </w:rPr>
+        <w:t>contributed</w:t>
+      </w:r>
+      <w:proofErr w:type="spellEnd"/>
+      <w:r>
+        <w:rPr>
+          <w:lang w:val="fr-BE"/>
+        </w:rPr>
+        <w:t xml:space="preserve"> by the </w:t>
+      </w:r>
+      <w:proofErr w:type="spellStart"/>
+      <w:r>
+        <w:rPr>
+          <w:lang w:val="fr-BE"/>
+        </w:rPr>
+        <w:t>two</w:t>
+      </w:r>
+      <w:proofErr w:type="spellEnd"/>
+      <w:r>
+        <w:rPr>
+          <w:lang w:val="fr-BE"/>
+        </w:rPr>
+        <w:t xml:space="preserve"> major sources of </w:t>
+      </w:r>
+      <w:proofErr w:type="gramStart"/>
+      <w:r>
+        <w:rPr>
+          <w:lang w:val="fr-BE"/>
+        </w:rPr>
+        <w:t>noise;</w:t>
+      </w:r>
+      <w:proofErr w:type="gramEnd"/>
+      <w:r>
+        <w:rPr>
+          <w:lang w:val="fr-BE"/>
+        </w:rPr>
+        <w:t xml:space="preserve"> </w:t>
+      </w:r>
+      <w:proofErr w:type="spellStart"/>
+      <w:r>
+        <w:rPr>
+          <w:lang w:val="fr-BE"/>
+        </w:rPr>
+        <w:t>electrical</w:t>
+      </w:r>
+      <w:proofErr w:type="spellEnd"/>
+      <w:r>
+        <w:rPr>
+          <w:lang w:val="fr-BE"/>
+        </w:rPr>
+        <w:t xml:space="preserve"> noise </w:t>
+      </w:r>
+      <w:proofErr w:type="spellStart"/>
+      <w:r>
+        <w:rPr>
+          <w:lang w:val="fr-BE"/>
+        </w:rPr>
+        <w:t>equivalent</w:t>
+      </w:r>
+      <w:proofErr w:type="spellEnd"/>
+      <w:r>
+        <w:rPr>
+          <w:lang w:val="fr-BE"/>
+        </w:rPr>
+        <w:t xml:space="preserve"> </w:t>
+      </w:r>
+      <w:proofErr w:type="spellStart"/>
+      <w:r>
+        <w:rPr>
+          <w:lang w:val="fr-BE"/>
+        </w:rPr>
+        <w:t>acceleration</w:t>
+      </w:r>
+      <w:proofErr w:type="spellEnd"/>
+      <w:r>
+        <w:rPr>
+          <w:lang w:val="fr-BE"/>
+        </w:rPr>
+        <w:t xml:space="preserve"> (ENEA) and </w:t>
+      </w:r>
+      <w:proofErr w:type="spellStart"/>
+      <w:r>
+        <w:rPr>
+          <w:lang w:val="fr-BE"/>
+        </w:rPr>
+        <w:t>mechanical</w:t>
+      </w:r>
+      <w:proofErr w:type="spellEnd"/>
+      <w:r>
+        <w:rPr>
+          <w:lang w:val="fr-BE"/>
+        </w:rPr>
+        <w:t xml:space="preserve"> noise </w:t>
+      </w:r>
+      <w:proofErr w:type="spellStart"/>
+      <w:r>
+        <w:rPr>
+          <w:lang w:val="fr-BE"/>
+        </w:rPr>
+        <w:t>equivalent</w:t>
+      </w:r>
+      <w:proofErr w:type="spellEnd"/>
+      <w:r>
+        <w:rPr>
+          <w:lang w:val="fr-BE"/>
+        </w:rPr>
+        <w:t xml:space="preserve"> </w:t>
+      </w:r>
+      <w:proofErr w:type="spellStart"/>
+      <w:r>
+        <w:rPr>
+          <w:lang w:val="fr-BE"/>
+        </w:rPr>
+        <w:t>acceleration</w:t>
+      </w:r>
+      <w:proofErr w:type="spellEnd"/>
+      <w:r>
+        <w:rPr>
+          <w:lang w:val="fr-BE"/>
+        </w:rPr>
+        <w:t xml:space="preserve"> (MNEA) </w:t>
+      </w:r>
+      <w:proofErr w:type="spellStart"/>
+      <w:r>
+        <w:rPr>
+          <w:lang w:val="fr-BE"/>
+        </w:rPr>
+        <w:t>is</w:t>
+      </w:r>
+      <w:proofErr w:type="spellEnd"/>
+      <w:r>
+        <w:rPr>
+          <w:lang w:val="fr-BE"/>
+        </w:rPr>
+        <w:t xml:space="preserve"> </w:t>
+      </w:r>
+      <w:proofErr w:type="spellStart"/>
+      <w:r>
+        <w:rPr>
+          <w:lang w:val="fr-BE"/>
+        </w:rPr>
+        <w:t>given</w:t>
+      </w:r>
+      <w:proofErr w:type="spellEnd"/>
+      <w:r>
+        <w:rPr>
+          <w:lang w:val="fr-BE"/>
+        </w:rPr>
+        <w:t xml:space="preserve"> by:</w:t>
       </w:r>
     </w:p>
     <w:p>
@@ -3478,8 +4323,13 @@
         <w:pStyle w:val="PhDCorpo"/>
       </w:pPr>
       <w:r>
-        <w:t>MNEA is</w:t>
-      </w:r>
+        <w:t xml:space="preserve">MNEA </w:t>
+      </w:r>
+      <w:proofErr w:type="spellStart"/>
+      <w:r>
+        <w:t>is</w:t>
+      </w:r>
+      <w:proofErr w:type="spellEnd"/>
       <w:r>
         <w:rPr>
           <w:rFonts w:ascii="Times New Roman" w:hAnsi="Times New Roman"/>
@@ -3496,7 +4346,199 @@
         <w:t> </w:t>
       </w:r>
       <w:r>
-        <w:t>1% of ENEA, and therefore MNEA is ignored, while calculating total noise. For a high signal to noise (SNR) ratio, the signal which is differential change in capacitance in capacitive accelerometers, should be at least three times the total noise.</w:t>
+        <w:t xml:space="preserve">1% </w:t>
+      </w:r>
+      <w:proofErr w:type="spellStart"/>
+      <w:r>
+        <w:t>of</w:t>
+      </w:r>
+      <w:proofErr w:type="spellEnd"/>
+      <w:r>
+        <w:t xml:space="preserve"> ENEA, </w:t>
+      </w:r>
+      <w:proofErr w:type="spellStart"/>
+      <w:r>
+        <w:t>and</w:t>
+      </w:r>
+      <w:proofErr w:type="spellEnd"/>
+      <w:r>
+        <w:t xml:space="preserve"> </w:t>
+      </w:r>
+      <w:proofErr w:type="spellStart"/>
+      <w:r>
+        <w:t>therefore</w:t>
+      </w:r>
+      <w:proofErr w:type="spellEnd"/>
+      <w:r>
+        <w:t xml:space="preserve"> MNEA </w:t>
+      </w:r>
+      <w:proofErr w:type="spellStart"/>
+      <w:r>
+        <w:t>is</w:t>
+      </w:r>
+      <w:proofErr w:type="spellEnd"/>
+      <w:r>
+        <w:t xml:space="preserve"> </w:t>
+      </w:r>
+      <w:proofErr w:type="spellStart"/>
+      <w:r>
+        <w:t>ignored</w:t>
+      </w:r>
+      <w:proofErr w:type="spellEnd"/>
+      <w:r>
+        <w:t xml:space="preserve">, </w:t>
+      </w:r>
+      <w:proofErr w:type="spellStart"/>
+      <w:r>
+        <w:t>while</w:t>
+      </w:r>
+      <w:proofErr w:type="spellEnd"/>
+      <w:r>
+        <w:t xml:space="preserve"> </w:t>
+      </w:r>
+      <w:proofErr w:type="spellStart"/>
+      <w:r>
+        <w:t>calculating</w:t>
+      </w:r>
+      <w:proofErr w:type="spellEnd"/>
+      <w:r>
+        <w:t xml:space="preserve"> total noise. For a </w:t>
+      </w:r>
+      <w:proofErr w:type="spellStart"/>
+      <w:r>
+        <w:t>high</w:t>
+      </w:r>
+      <w:proofErr w:type="spellEnd"/>
+      <w:r>
+        <w:t xml:space="preserve"> </w:t>
+      </w:r>
+      <w:proofErr w:type="spellStart"/>
+      <w:r>
+        <w:t>signal</w:t>
+      </w:r>
+      <w:proofErr w:type="spellEnd"/>
+      <w:r>
+        <w:t xml:space="preserve"> to noise (SNR) ratio, </w:t>
+      </w:r>
+      <w:proofErr w:type="spellStart"/>
+      <w:r>
+        <w:t>the</w:t>
+      </w:r>
+      <w:proofErr w:type="spellEnd"/>
+      <w:r>
+        <w:t xml:space="preserve"> </w:t>
+      </w:r>
+      <w:proofErr w:type="spellStart"/>
+      <w:r>
+        <w:t>signal</w:t>
+      </w:r>
+      <w:proofErr w:type="spellEnd"/>
+      <w:r>
+        <w:t xml:space="preserve"> </w:t>
+      </w:r>
+      <w:proofErr w:type="spellStart"/>
+      <w:r>
+        <w:t>which</w:t>
+      </w:r>
+      <w:proofErr w:type="spellEnd"/>
+      <w:r>
+        <w:t xml:space="preserve"> </w:t>
+      </w:r>
+      <w:proofErr w:type="spellStart"/>
+      <w:r>
+        <w:t>is</w:t>
+      </w:r>
+      <w:proofErr w:type="spellEnd"/>
+      <w:r>
+        <w:t xml:space="preserve"> </w:t>
+      </w:r>
+      <w:proofErr w:type="spellStart"/>
+      <w:r>
+        <w:t>differential</w:t>
+      </w:r>
+      <w:proofErr w:type="spellEnd"/>
+      <w:r>
+        <w:t xml:space="preserve"> </w:t>
+      </w:r>
+      <w:proofErr w:type="spellStart"/>
+      <w:r>
+        <w:t>change</w:t>
+      </w:r>
+      <w:proofErr w:type="spellEnd"/>
+      <w:r>
+        <w:t xml:space="preserve"> in </w:t>
+      </w:r>
+      <w:proofErr w:type="spellStart"/>
+      <w:r>
+        <w:t>capacitance</w:t>
+      </w:r>
+      <w:proofErr w:type="spellEnd"/>
+      <w:r>
+        <w:t xml:space="preserve"> in </w:t>
+      </w:r>
+      <w:proofErr w:type="spellStart"/>
+      <w:r>
+        <w:t>capacitive</w:t>
+      </w:r>
+      <w:proofErr w:type="spellEnd"/>
+      <w:r>
+        <w:t xml:space="preserve"> </w:t>
+      </w:r>
+      <w:proofErr w:type="spellStart"/>
+      <w:r>
+        <w:t>accelerometers</w:t>
+      </w:r>
+      <w:proofErr w:type="spellEnd"/>
+      <w:r>
+        <w:t xml:space="preserve">, </w:t>
+      </w:r>
+      <w:proofErr w:type="spellStart"/>
+      <w:r>
+        <w:t>should</w:t>
+      </w:r>
+      <w:proofErr w:type="spellEnd"/>
+      <w:r>
+        <w:t xml:space="preserve"> </w:t>
+      </w:r>
+      <w:proofErr w:type="spellStart"/>
+      <w:r>
+        <w:t>be</w:t>
+      </w:r>
+      <w:proofErr w:type="spellEnd"/>
+      <w:r>
+        <w:t xml:space="preserve"> </w:t>
+      </w:r>
+      <w:proofErr w:type="spellStart"/>
+      <w:r>
+        <w:t>at</w:t>
+      </w:r>
+      <w:proofErr w:type="spellEnd"/>
+      <w:r>
+        <w:t xml:space="preserve"> </w:t>
+      </w:r>
+      <w:proofErr w:type="spellStart"/>
+      <w:r>
+        <w:t>least</w:t>
+      </w:r>
+      <w:proofErr w:type="spellEnd"/>
+      <w:r>
+        <w:t xml:space="preserve"> </w:t>
+      </w:r>
+      <w:proofErr w:type="spellStart"/>
+      <w:r>
+        <w:t>three</w:t>
+      </w:r>
+      <w:proofErr w:type="spellEnd"/>
+      <w:r>
+        <w:t xml:space="preserve"> times </w:t>
+      </w:r>
+      <w:proofErr w:type="spellStart"/>
+      <w:r>
+        <w:t>the</w:t>
+      </w:r>
+      <w:proofErr w:type="spellEnd"/>
+      <w:r>
+        <w:t xml:space="preserve"> total noise.</w:t>
       </w:r>
     </w:p>
     <w:p>
@@ -3686,8 +4728,86 @@
         <w:rPr>
           <w:lang w:val="fr-BE"/>
         </w:rPr>
-        <w:t>Minimum change in displacement (xmin), acceleration should be minimum (amin), therefore</w:t>
-      </w:r>
+        <w:t xml:space="preserve">Minimum change in </w:t>
+      </w:r>
+      <w:proofErr w:type="spellStart"/>
+      <w:r>
+        <w:rPr>
+          <w:lang w:val="fr-BE"/>
+        </w:rPr>
+        <w:t>displacement</w:t>
+      </w:r>
+      <w:proofErr w:type="spellEnd"/>
+      <w:r>
+        <w:rPr>
+          <w:lang w:val="fr-BE"/>
+        </w:rPr>
+        <w:t xml:space="preserve"> (</w:t>
+      </w:r>
+      <w:proofErr w:type="spellStart"/>
+      <w:r>
+        <w:rPr>
+          <w:lang w:val="fr-BE"/>
+        </w:rPr>
+        <w:t>xmin</w:t>
+      </w:r>
+      <w:proofErr w:type="spellEnd"/>
+      <w:r>
+        <w:rPr>
+          <w:lang w:val="fr-BE"/>
+        </w:rPr>
+        <w:t xml:space="preserve">), </w:t>
+      </w:r>
+      <w:proofErr w:type="spellStart"/>
+      <w:r>
+        <w:rPr>
+          <w:lang w:val="fr-BE"/>
+        </w:rPr>
+        <w:t>acceleration</w:t>
+      </w:r>
+      <w:proofErr w:type="spellEnd"/>
+      <w:r>
+        <w:rPr>
+          <w:lang w:val="fr-BE"/>
+        </w:rPr>
+        <w:t xml:space="preserve"> </w:t>
+      </w:r>
+      <w:proofErr w:type="spellStart"/>
+      <w:r>
+        <w:rPr>
+          <w:lang w:val="fr-BE"/>
+        </w:rPr>
+        <w:t>should</w:t>
+      </w:r>
+      <w:proofErr w:type="spellEnd"/>
+      <w:r>
+        <w:rPr>
+          <w:lang w:val="fr-BE"/>
+        </w:rPr>
+        <w:t xml:space="preserve"> </w:t>
+      </w:r>
+      <w:proofErr w:type="spellStart"/>
+      <w:r>
+        <w:rPr>
+          <w:lang w:val="fr-BE"/>
+        </w:rPr>
+        <w:t>be</w:t>
+      </w:r>
+      <w:proofErr w:type="spellEnd"/>
+      <w:r>
+        <w:rPr>
+          <w:lang w:val="fr-BE"/>
+        </w:rPr>
+        <w:t xml:space="preserve"> minimum (amin), </w:t>
+      </w:r>
+      <w:proofErr w:type="spellStart"/>
+      <w:r>
+        <w:rPr>
+          <w:lang w:val="fr-BE"/>
+        </w:rPr>
+        <w:t>therefore</w:t>
+      </w:r>
+      <w:proofErr w:type="spellEnd"/>
     </w:p>
     <w:p>
       <w:pPr>
@@ -3971,7 +5091,55 @@
           <w:u w:val="single"/>
           <w:lang w:val="fr-BE"/>
         </w:rPr>
-        <w:t xml:space="preserve">m selected to meet the fabrication feasibility aspects. The ratio </w:t>
+        <w:t xml:space="preserve">m </w:t>
+      </w:r>
+      <w:proofErr w:type="spellStart"/>
+      <w:r>
+        <w:rPr>
+          <w:u w:val="single"/>
+          <w:lang w:val="fr-BE"/>
+        </w:rPr>
+        <w:t>selected</w:t>
+      </w:r>
+      <w:proofErr w:type="spellEnd"/>
+      <w:r>
+        <w:rPr>
+          <w:u w:val="single"/>
+          <w:lang w:val="fr-BE"/>
+        </w:rPr>
+        <w:t xml:space="preserve"> to </w:t>
+      </w:r>
+      <w:proofErr w:type="spellStart"/>
+      <w:r>
+        <w:rPr>
+          <w:u w:val="single"/>
+          <w:lang w:val="fr-BE"/>
+        </w:rPr>
+        <w:t>meet</w:t>
+      </w:r>
+      <w:proofErr w:type="spellEnd"/>
+      <w:r>
+        <w:rPr>
+          <w:u w:val="single"/>
+          <w:lang w:val="fr-BE"/>
+        </w:rPr>
+        <w:t xml:space="preserve"> the fabrication </w:t>
+      </w:r>
+      <w:proofErr w:type="spellStart"/>
+      <w:r>
+        <w:rPr>
+          <w:u w:val="single"/>
+          <w:lang w:val="fr-BE"/>
+        </w:rPr>
+        <w:t>feasibility</w:t>
+      </w:r>
+      <w:proofErr w:type="spellEnd"/>
+      <w:r>
+        <w:rPr>
+          <w:u w:val="single"/>
+          <w:lang w:val="fr-BE"/>
+        </w:rPr>
+        <w:t xml:space="preserve"> aspects. The ratio </w:t>
       </w:r>
       <w:r>
         <w:rPr>
@@ -4054,16 +5222,98 @@
         <w:rPr>
           <w:lang w:val="fr-BE"/>
         </w:rPr>
-        <w:t xml:space="preserve"> selected to provide maximum change in capacitance.</w:t>
+        <w:t xml:space="preserve"> </w:t>
+      </w:r>
+      <w:proofErr w:type="spellStart"/>
+      <w:r>
+        <w:rPr>
+          <w:lang w:val="fr-BE"/>
+        </w:rPr>
+        <w:t>selected</w:t>
+      </w:r>
+      <w:proofErr w:type="spellEnd"/>
+      <w:r>
+        <w:rPr>
+          <w:lang w:val="fr-BE"/>
+        </w:rPr>
+        <w:t xml:space="preserve"> to </w:t>
+      </w:r>
+      <w:proofErr w:type="spellStart"/>
+      <w:r>
+        <w:rPr>
+          <w:lang w:val="fr-BE"/>
+        </w:rPr>
+        <w:t>provide</w:t>
+      </w:r>
+      <w:proofErr w:type="spellEnd"/>
+      <w:r>
+        <w:rPr>
+          <w:lang w:val="fr-BE"/>
+        </w:rPr>
+        <w:t xml:space="preserve"> maximum change in capacitance.</w:t>
       </w:r>
     </w:p>
     <w:p>
       <w:pPr>
         <w:pStyle w:val="PhDCorpo"/>
       </w:pPr>
-      <w:r>
-        <w:t xml:space="preserve">The minimum number of combs required to produce </w:t>
-      </w:r>
+      <w:proofErr w:type="spellStart"/>
+      <w:r>
+        <w:t>The</w:t>
+      </w:r>
+      <w:proofErr w:type="spellEnd"/>
+      <w:r>
+        <w:t xml:space="preserve"> </w:t>
+      </w:r>
+      <w:proofErr w:type="spellStart"/>
+      <w:r>
+        <w:t>minimum</w:t>
+      </w:r>
+      <w:proofErr w:type="spellEnd"/>
+      <w:r>
+        <w:t xml:space="preserve"> </w:t>
+      </w:r>
+      <w:proofErr w:type="spellStart"/>
+      <w:r>
+        <w:t>number</w:t>
+      </w:r>
+      <w:proofErr w:type="spellEnd"/>
+      <w:r>
+        <w:t xml:space="preserve"> </w:t>
+      </w:r>
+      <w:proofErr w:type="spellStart"/>
+      <w:r>
+        <w:t>of</w:t>
+      </w:r>
+      <w:proofErr w:type="spellEnd"/>
+      <w:r>
+        <w:t xml:space="preserve"> </w:t>
+      </w:r>
+      <w:proofErr w:type="spellStart"/>
+      <w:r>
+        <w:t>combs</w:t>
+      </w:r>
+      <w:proofErr w:type="spellEnd"/>
+      <w:r>
+        <w:t xml:space="preserve"> </w:t>
+      </w:r>
+      <w:proofErr w:type="spellStart"/>
+      <w:r>
+        <w:t>required</w:t>
+      </w:r>
+      <w:proofErr w:type="spellEnd"/>
+      <w:r>
+        <w:t xml:space="preserve"> to </w:t>
+      </w:r>
+      <w:proofErr w:type="spellStart"/>
+      <w:r>
+        <w:t>produce</w:t>
+      </w:r>
+      <w:proofErr w:type="spellEnd"/>
+      <w:r>
+        <w:t xml:space="preserve"> </w:t>
+      </w:r>
+      <w:proofErr w:type="spellStart"/>
       <w:r>
         <w:rPr>
           <w:i/>
@@ -4077,8 +5327,33 @@
         </w:rPr>
         <w:t>min</w:t>
       </w:r>
-      <w:r>
-        <w:t xml:space="preserve"> can be calculated by:</w:t>
+      <w:proofErr w:type="spellEnd"/>
+      <w:r>
+        <w:t xml:space="preserve"> can </w:t>
+      </w:r>
+      <w:proofErr w:type="spellStart"/>
+      <w:r>
+        <w:t>be</w:t>
+      </w:r>
+      <w:proofErr w:type="spellEnd"/>
+      <w:r>
+        <w:t xml:space="preserve"> </w:t>
+      </w:r>
+      <w:proofErr w:type="spellStart"/>
+      <w:r>
+        <w:t>calculated</w:t>
+      </w:r>
+      <w:proofErr w:type="spellEnd"/>
+      <w:r>
+        <w:t xml:space="preserve"> </w:t>
+      </w:r>
+      <w:proofErr w:type="spellStart"/>
+      <w:r>
+        <w:t>by</w:t>
+      </w:r>
+      <w:proofErr w:type="spellEnd"/>
+      <w:r>
+        <w:t>:</w:t>
       </w:r>
     </w:p>
     <w:p>
@@ -5087,8 +6362,13 @@
       <w:pPr>
         <w:pStyle w:val="PhDCorpo"/>
       </w:pPr>
-      <w:r>
-        <w:t>where,</w:t>
+      <w:proofErr w:type="spellStart"/>
+      <w:r>
+        <w:t>where</w:t>
+      </w:r>
+      <w:proofErr w:type="spellEnd"/>
+      <w:r>
+        <w:t>,</w:t>
       </w:r>
     </w:p>
     <w:p>
@@ -5112,7 +6392,35 @@
         <w:rPr>
           <w:lang w:val="fr-BE"/>
         </w:rPr>
-        <w:t xml:space="preserve"> is permittivity of air,</w:t>
+        <w:t xml:space="preserve"> </w:t>
+      </w:r>
+      <w:proofErr w:type="spellStart"/>
+      <w:r>
+        <w:rPr>
+          <w:lang w:val="fr-BE"/>
+        </w:rPr>
+        <w:t>is</w:t>
+      </w:r>
+      <w:proofErr w:type="spellEnd"/>
+      <w:r>
+        <w:rPr>
+          <w:lang w:val="fr-BE"/>
+        </w:rPr>
+        <w:t xml:space="preserve"> </w:t>
+      </w:r>
+      <w:proofErr w:type="spellStart"/>
+      <w:r>
+        <w:rPr>
+          <w:lang w:val="fr-BE"/>
+        </w:rPr>
+        <w:t>permittivity</w:t>
+      </w:r>
+      <w:proofErr w:type="spellEnd"/>
+      <w:r>
+        <w:rPr>
+          <w:lang w:val="fr-BE"/>
+        </w:rPr>
+        <w:t xml:space="preserve"> of air,</w:t>
       </w:r>
     </w:p>
     <w:p>
@@ -5138,7 +6446,21 @@
         <w:rPr>
           <w:lang w:val="fr-BE"/>
         </w:rPr>
-        <w:t xml:space="preserve"> is the overlap length of combs</w:t>
+        <w:t xml:space="preserve"> </w:t>
+      </w:r>
+      <w:proofErr w:type="gramStart"/>
+      <w:r>
+        <w:rPr>
+          <w:lang w:val="fr-BE"/>
+        </w:rPr>
+        <w:t>is</w:t>
+      </w:r>
+      <w:proofErr w:type="gramEnd"/>
+      <w:r>
+        <w:rPr>
+          <w:lang w:val="fr-BE"/>
+        </w:rPr>
+        <w:t xml:space="preserve"> the overlap length of combs</w:t>
       </w:r>
     </w:p>
     <w:p>
@@ -5157,8 +6479,29 @@
         <w:t>t</w:t>
       </w:r>
       <w:r>
-        <w:t xml:space="preserve"> is the thickness</w:t>
-      </w:r>
+        <w:t xml:space="preserve"> </w:t>
+      </w:r>
+      <w:proofErr w:type="spellStart"/>
+      <w:r>
+        <w:t>is</w:t>
+      </w:r>
+      <w:proofErr w:type="spellEnd"/>
+      <w:r>
+        <w:t xml:space="preserve"> </w:t>
+      </w:r>
+      <w:proofErr w:type="spellStart"/>
+      <w:r>
+        <w:t>the</w:t>
+      </w:r>
+      <w:proofErr w:type="spellEnd"/>
+      <w:r>
+        <w:t xml:space="preserve"> </w:t>
+      </w:r>
+      <w:proofErr w:type="spellStart"/>
+      <w:r>
+        <w:t>thickness</w:t>
+      </w:r>
+      <w:proofErr w:type="spellEnd"/>
     </w:p>
     <w:p>
       <w:pPr>
@@ -5176,8 +6519,45 @@
         <w:t>N</w:t>
       </w:r>
       <w:r>
-        <w:t xml:space="preserve"> is the number of combs</w:t>
-      </w:r>
+        <w:t xml:space="preserve"> </w:t>
+      </w:r>
+      <w:proofErr w:type="spellStart"/>
+      <w:r>
+        <w:t>is</w:t>
+      </w:r>
+      <w:proofErr w:type="spellEnd"/>
+      <w:r>
+        <w:t xml:space="preserve"> </w:t>
+      </w:r>
+      <w:proofErr w:type="spellStart"/>
+      <w:r>
+        <w:t>the</w:t>
+      </w:r>
+      <w:proofErr w:type="spellEnd"/>
+      <w:r>
+        <w:t xml:space="preserve"> </w:t>
+      </w:r>
+      <w:proofErr w:type="spellStart"/>
+      <w:r>
+        <w:t>number</w:t>
+      </w:r>
+      <w:proofErr w:type="spellEnd"/>
+      <w:r>
+        <w:t xml:space="preserve"> </w:t>
+      </w:r>
+      <w:proofErr w:type="spellStart"/>
+      <w:r>
+        <w:t>of</w:t>
+      </w:r>
+      <w:proofErr w:type="spellEnd"/>
+      <w:r>
+        <w:t xml:space="preserve"> </w:t>
+      </w:r>
+      <w:proofErr w:type="spellStart"/>
+      <w:r>
+        <w:t>combs</w:t>
+      </w:r>
+      <w:proofErr w:type="spellEnd"/>
     </w:p>
     <w:p>
       <w:pPr>
@@ -5190,6 +6570,7 @@
           <w:lang w:val="fr-BE"/>
         </w:rPr>
       </w:pPr>
+      <w:proofErr w:type="gramStart"/>
       <w:r>
         <w:rPr>
           <w:i/>
@@ -5198,6 +6579,7 @@
         </w:rPr>
         <w:t>d</w:t>
       </w:r>
+      <w:proofErr w:type="gramEnd"/>
       <w:r>
         <w:rPr>
           <w:vertAlign w:val="subscript"/>
@@ -5209,8 +6591,58 @@
         <w:rPr>
           <w:lang w:val="fr-BE"/>
         </w:rPr>
-        <w:t xml:space="preserve"> is the smaller gap between electrodes</w:t>
-      </w:r>
+        <w:t xml:space="preserve"> </w:t>
+      </w:r>
+      <w:proofErr w:type="spellStart"/>
+      <w:r>
+        <w:rPr>
+          <w:lang w:val="fr-BE"/>
+        </w:rPr>
+        <w:t>is</w:t>
+      </w:r>
+      <w:proofErr w:type="spellEnd"/>
+      <w:r>
+        <w:rPr>
+          <w:lang w:val="fr-BE"/>
+        </w:rPr>
+        <w:t xml:space="preserve"> the </w:t>
+      </w:r>
+      <w:proofErr w:type="spellStart"/>
+      <w:r>
+        <w:rPr>
+          <w:lang w:val="fr-BE"/>
+        </w:rPr>
+        <w:t>smaller</w:t>
+      </w:r>
+      <w:proofErr w:type="spellEnd"/>
+      <w:r>
+        <w:rPr>
+          <w:lang w:val="fr-BE"/>
+        </w:rPr>
+        <w:t xml:space="preserve"> gap </w:t>
+      </w:r>
+      <w:proofErr w:type="spellStart"/>
+      <w:r>
+        <w:rPr>
+          <w:lang w:val="fr-BE"/>
+        </w:rPr>
+        <w:t>between</w:t>
+      </w:r>
+      <w:proofErr w:type="spellEnd"/>
+      <w:r>
+        <w:rPr>
+          <w:lang w:val="fr-BE"/>
+        </w:rPr>
+        <w:t xml:space="preserve"> </w:t>
+      </w:r>
+      <w:proofErr w:type="spellStart"/>
+      <w:r>
+        <w:rPr>
+          <w:lang w:val="fr-BE"/>
+        </w:rPr>
+        <w:t>electrodes</w:t>
+      </w:r>
+      <w:proofErr w:type="spellEnd"/>
     </w:p>
     <w:p>
       <w:pPr>
@@ -5223,6 +6655,7 @@
           <w:lang w:val="fr-BE"/>
         </w:rPr>
       </w:pPr>
+      <w:proofErr w:type="gramStart"/>
       <w:r>
         <w:rPr>
           <w:i/>
@@ -5231,6 +6664,7 @@
         </w:rPr>
         <w:t>d</w:t>
       </w:r>
+      <w:proofErr w:type="gramEnd"/>
       <w:r>
         <w:rPr>
           <w:vertAlign w:val="subscript"/>
@@ -5242,15 +6676,84 @@
         <w:rPr>
           <w:lang w:val="fr-BE"/>
         </w:rPr>
-        <w:t xml:space="preserve"> is the larger gap between electrodes.</w:t>
+        <w:t xml:space="preserve"> </w:t>
+      </w:r>
+      <w:proofErr w:type="spellStart"/>
+      <w:r>
+        <w:rPr>
+          <w:lang w:val="fr-BE"/>
+        </w:rPr>
+        <w:t>is</w:t>
+      </w:r>
+      <w:proofErr w:type="spellEnd"/>
+      <w:r>
+        <w:rPr>
+          <w:lang w:val="fr-BE"/>
+        </w:rPr>
+        <w:t xml:space="preserve"> the </w:t>
+      </w:r>
+      <w:proofErr w:type="spellStart"/>
+      <w:r>
+        <w:rPr>
+          <w:lang w:val="fr-BE"/>
+        </w:rPr>
+        <w:t>larger</w:t>
+      </w:r>
+      <w:proofErr w:type="spellEnd"/>
+      <w:r>
+        <w:rPr>
+          <w:lang w:val="fr-BE"/>
+        </w:rPr>
+        <w:t xml:space="preserve"> gap </w:t>
+      </w:r>
+      <w:proofErr w:type="spellStart"/>
+      <w:r>
+        <w:rPr>
+          <w:lang w:val="fr-BE"/>
+        </w:rPr>
+        <w:t>between</w:t>
+      </w:r>
+      <w:proofErr w:type="spellEnd"/>
+      <w:r>
+        <w:rPr>
+          <w:lang w:val="fr-BE"/>
+        </w:rPr>
+        <w:t xml:space="preserve"> </w:t>
+      </w:r>
+      <w:proofErr w:type="spellStart"/>
+      <w:r>
+        <w:rPr>
+          <w:lang w:val="fr-BE"/>
+        </w:rPr>
+        <w:t>electrodes</w:t>
+      </w:r>
+      <w:proofErr w:type="spellEnd"/>
+      <w:r>
+        <w:rPr>
+          <w:lang w:val="fr-BE"/>
+        </w:rPr>
+        <w:t>.</w:t>
       </w:r>
     </w:p>
     <w:p>
       <w:pPr>
         <w:pStyle w:val="PhDCorpo"/>
       </w:pPr>
-      <w:r>
-        <w:t>minimum length (</w:t>
+      <w:proofErr w:type="spellStart"/>
+      <w:r>
+        <w:t>minimum</w:t>
+      </w:r>
+      <w:proofErr w:type="spellEnd"/>
+      <w:r>
+        <w:t xml:space="preserve"> </w:t>
+      </w:r>
+      <w:proofErr w:type="spellStart"/>
+      <w:r>
+        <w:t>length</w:t>
+      </w:r>
+      <w:proofErr w:type="spellEnd"/>
+      <w:r>
+        <w:t xml:space="preserve"> (</w:t>
       </w:r>
       <w:r>
         <w:rPr>
@@ -5268,7 +6771,47 @@
         <w:t>m</w:t>
       </w:r>
       <w:r>
-        <w:t xml:space="preserve">) of the proofmass required to accommodate </w:t>
+        <w:t xml:space="preserve">) </w:t>
+      </w:r>
+      <w:proofErr w:type="spellStart"/>
+      <w:r>
+        <w:t>of</w:t>
+      </w:r>
+      <w:proofErr w:type="spellEnd"/>
+      <w:r>
+        <w:t xml:space="preserve"> </w:t>
+      </w:r>
+      <w:proofErr w:type="spellStart"/>
+      <w:r>
+        <w:t>the</w:t>
+      </w:r>
+      <w:proofErr w:type="spellEnd"/>
+      <w:r>
+        <w:t xml:space="preserve"> </w:t>
+      </w:r>
+      <w:proofErr w:type="spellStart"/>
+      <w:r>
+        <w:t>proofmass</w:t>
+      </w:r>
+      <w:proofErr w:type="spellEnd"/>
+      <w:r>
+        <w:t xml:space="preserve"> </w:t>
+      </w:r>
+      <w:proofErr w:type="spellStart"/>
+      <w:r>
+        <w:t>required</w:t>
+      </w:r>
+      <w:proofErr w:type="spellEnd"/>
+      <w:r>
+        <w:t xml:space="preserve"> to </w:t>
+      </w:r>
+      <w:proofErr w:type="spellStart"/>
+      <w:r>
+        <w:t>accommodate</w:t>
+      </w:r>
+      <w:proofErr w:type="spellEnd"/>
+      <w:r>
+        <w:t xml:space="preserve"> </w:t>
       </w:r>
       <w:r>
         <w:rPr>
@@ -5278,7 +6821,47 @@
         <w:t>N</w:t>
       </w:r>
       <w:r>
-        <w:t xml:space="preserve"> number of combs can be calculated as</w:t>
+        <w:t xml:space="preserve"> </w:t>
+      </w:r>
+      <w:proofErr w:type="spellStart"/>
+      <w:r>
+        <w:t>number</w:t>
+      </w:r>
+      <w:proofErr w:type="spellEnd"/>
+      <w:r>
+        <w:t xml:space="preserve"> </w:t>
+      </w:r>
+      <w:proofErr w:type="spellStart"/>
+      <w:r>
+        <w:t>of</w:t>
+      </w:r>
+      <w:proofErr w:type="spellEnd"/>
+      <w:r>
+        <w:t xml:space="preserve"> </w:t>
+      </w:r>
+      <w:proofErr w:type="spellStart"/>
+      <w:r>
+        <w:t>combs</w:t>
+      </w:r>
+      <w:proofErr w:type="spellEnd"/>
+      <w:r>
+        <w:t xml:space="preserve"> can </w:t>
+      </w:r>
+      <w:proofErr w:type="spellStart"/>
+      <w:r>
+        <w:t>be</w:t>
+      </w:r>
+      <w:proofErr w:type="spellEnd"/>
+      <w:r>
+        <w:t xml:space="preserve"> </w:t>
+      </w:r>
+      <w:proofErr w:type="spellStart"/>
+      <w:r>
+        <w:t>calculated</w:t>
+      </w:r>
+      <w:proofErr w:type="spellEnd"/>
+      <w:r>
+        <w:t xml:space="preserve"> as</w:t>
       </w:r>
     </w:p>
     <w:p>
@@ -5584,15 +7167,40 @@
           <w:sz w:val="27"/>
           <w:szCs w:val="27"/>
         </w:rPr>
-        <w:t>Lm = (6+2*1u)*5 – 6+1u</w:t>
+        <w:t>Lm = (6+2*1</w:t>
+      </w:r>
+      <w:proofErr w:type="gramStart"/>
+      <w:r>
+        <w:rPr>
+          <w:rStyle w:val="mo"/>
+          <w:rFonts w:eastAsiaTheme="minorEastAsia"/>
+          <w:sz w:val="27"/>
+          <w:szCs w:val="27"/>
+        </w:rPr>
+        <w:t>u)*</w:t>
+      </w:r>
+      <w:proofErr w:type="gramEnd"/>
+      <w:r>
+        <w:rPr>
+          <w:rStyle w:val="mo"/>
+          <w:rFonts w:eastAsiaTheme="minorEastAsia"/>
+          <w:sz w:val="27"/>
+          <w:szCs w:val="27"/>
+        </w:rPr>
+        <w:t>5 – 6+1u</w:t>
       </w:r>
     </w:p>
     <w:p>
       <w:pPr>
         <w:pStyle w:val="PhDCorpo"/>
       </w:pPr>
-      <w:r>
-        <w:t xml:space="preserve">where, </w:t>
+      <w:proofErr w:type="spellStart"/>
+      <w:r>
+        <w:t>where</w:t>
+      </w:r>
+      <w:proofErr w:type="spellEnd"/>
+      <w:r>
+        <w:t xml:space="preserve">, </w:t>
       </w:r>
       <w:r>
         <w:rPr>
@@ -5608,8 +7216,37 @@
         <w:t>c</w:t>
       </w:r>
       <w:r>
-        <w:t xml:space="preserve"> is the comb width</w:t>
-      </w:r>
+        <w:t xml:space="preserve"> </w:t>
+      </w:r>
+      <w:proofErr w:type="spellStart"/>
+      <w:r>
+        <w:t>is</w:t>
+      </w:r>
+      <w:proofErr w:type="spellEnd"/>
+      <w:r>
+        <w:t xml:space="preserve"> </w:t>
+      </w:r>
+      <w:proofErr w:type="spellStart"/>
+      <w:r>
+        <w:t>the</w:t>
+      </w:r>
+      <w:proofErr w:type="spellEnd"/>
+      <w:r>
+        <w:t xml:space="preserve"> </w:t>
+      </w:r>
+      <w:proofErr w:type="spellStart"/>
+      <w:r>
+        <w:t>comb</w:t>
+      </w:r>
+      <w:proofErr w:type="spellEnd"/>
+      <w:r>
+        <w:t xml:space="preserve"> </w:t>
+      </w:r>
+      <w:proofErr w:type="spellStart"/>
+      <w:r>
+        <w:t>width</w:t>
+      </w:r>
+      <w:proofErr w:type="spellEnd"/>
     </w:p>
     <w:p>
       <w:pPr>

</xml_diff>